<commit_message>
delete 4 files, update 5 files and create 1 file
</commit_message>
<xml_diff>
--- a/Templates/Bradfor_Temp.docx
+++ b/Templates/Bradfor_Temp.docx
@@ -78,6 +78,36 @@
           <w:lang w:val="en-US"/>
         </w:rPr>
         <w:t>Bradford Assay</w:t>
+      </w:r>
+    </w:p>
+    <w:p>
+      <w:pPr>
+        <w:rPr>
+          <w:b/>
+          <w:bCs/>
+          <w:u w:val="single"/>
+          <w:lang w:val="en-US"/>
+        </w:rPr>
+      </w:pPr>
+      <w:proofErr w:type="spellStart"/>
+      <w:r>
+        <w:rPr>
+          <w:b/>
+          <w:bCs/>
+          <w:u w:val="single"/>
+          <w:lang w:val="en-US"/>
+        </w:rPr>
+        <w:t>Normalised</w:t>
+      </w:r>
+      <w:proofErr w:type="spellEnd"/>
+      <w:r>
+        <w:rPr>
+          <w:b/>
+          <w:bCs/>
+          <w:u w:val="single"/>
+          <w:lang w:val="en-US"/>
+        </w:rPr>
+        <w:t xml:space="preserve"> Equation</w:t>
       </w:r>
     </w:p>
     <w:p>
@@ -1197,6 +1227,12 @@
         <w:rPr>
           <w:lang w:val="en-US"/>
         </w:rPr>
+        <w:t>_1</w:t>
+      </w:r>
+      <w:r>
+        <w:rPr>
+          <w:lang w:val="en-US"/>
+        </w:rPr>
         <w:t>}</w:t>
       </w:r>
     </w:p>
@@ -1210,26 +1246,25 @@
     <w:p>
       <w:pPr>
         <w:rPr>
-          <w:lang w:val="en-US"/>
-        </w:rPr>
-      </w:pPr>
-    </w:p>
-    <w:p>
-      <w:pPr>
-        <w:rPr>
-          <w:lang w:val="en-US"/>
-        </w:rPr>
-      </w:pPr>
-    </w:p>
-    <w:p>
-      <w:pPr>
-        <w:rPr>
-          <w:lang w:val="en-US"/>
-        </w:rPr>
-      </w:pPr>
-    </w:p>
-    <w:p>
-      <w:pPr>
+          <w:b/>
+          <w:bCs/>
+          <w:u w:val="single"/>
+          <w:lang w:val="en-US"/>
+        </w:rPr>
+      </w:pPr>
+      <w:r>
+        <w:rPr>
+          <w:b/>
+          <w:bCs/>
+          <w:u w:val="single"/>
+          <w:lang w:val="en-US"/>
+        </w:rPr>
+        <w:t>Obtained Linear Fite Equation</w:t>
+      </w:r>
+    </w:p>
+    <w:p>
+      <w:pPr>
+        <w:jc w:val="center"/>
         <w:rPr>
           <w:lang w:val="en-US"/>
         </w:rPr>
@@ -1274,6 +1309,33 @@
         </w:rPr>
         <w:t>{Image_1}</w:t>
       </w:r>
+    </w:p>
+    <w:p>
+      <w:pPr>
+        <w:rPr>
+          <w:lang w:val="en-US"/>
+        </w:rPr>
+      </w:pPr>
+    </w:p>
+    <w:p>
+      <w:pPr>
+        <w:rPr>
+          <w:lang w:val="en-US"/>
+        </w:rPr>
+      </w:pPr>
+      <w:r>
+        <w:rPr>
+          <w:lang w:val="en-US"/>
+        </w:rPr>
+        <w:t>{Table_2}</w:t>
+      </w:r>
+    </w:p>
+    <w:p>
+      <w:pPr>
+        <w:rPr>
+          <w:lang w:val="en-US"/>
+        </w:rPr>
+      </w:pPr>
     </w:p>
     <w:p>
       <w:pPr>

</xml_diff>

<commit_message>
update 8 files and create 5 files
</commit_message>
<xml_diff>
--- a/Templates/Bradfor_Temp.docx
+++ b/Templates/Bradfor_Temp.docx
@@ -89,7 +89,6 @@
           <w:lang w:val="en-US"/>
         </w:rPr>
       </w:pPr>
-      <w:proofErr w:type="spellStart"/>
       <w:r>
         <w:rPr>
           <w:b/>
@@ -97,9 +96,8 @@
           <w:u w:val="single"/>
           <w:lang w:val="en-US"/>
         </w:rPr>
-        <w:t>Normalised</w:t>
-      </w:r>
-      <w:proofErr w:type="spellEnd"/>
+        <w:t>Normali</w:t>
+      </w:r>
       <w:r>
         <w:rPr>
           <w:b/>
@@ -107,7 +105,16 @@
           <w:u w:val="single"/>
           <w:lang w:val="en-US"/>
         </w:rPr>
-        <w:t xml:space="preserve"> Equation</w:t>
+        <w:t>z</w:t>
+      </w:r>
+      <w:r>
+        <w:rPr>
+          <w:b/>
+          <w:bCs/>
+          <w:u w:val="single"/>
+          <w:lang w:val="en-US"/>
+        </w:rPr>
+        <w:t>ed Equation</w:t>
       </w:r>
     </w:p>
     <w:p>
@@ -129,33 +136,19 @@
         <w:rPr>
           <w:lang w:val="en-US"/>
         </w:rPr>
-        <w:t xml:space="preserve"> </w:t>
-      </w:r>
-      <w:proofErr w:type="spellStart"/>
-      <w:r>
-        <w:rPr>
-          <w:lang w:val="en-US"/>
-        </w:rPr>
-        <w:t>normali</w:t>
-      </w:r>
-      <w:r>
-        <w:rPr>
-          <w:lang w:val="en-US"/>
-        </w:rPr>
-        <w:t>s</w:t>
-      </w:r>
-      <w:r>
-        <w:rPr>
-          <w:lang w:val="en-US"/>
-        </w:rPr>
-        <w:t>e</w:t>
-      </w:r>
-      <w:proofErr w:type="spellEnd"/>
-      <w:r>
-        <w:rPr>
-          <w:lang w:val="en-US"/>
-        </w:rPr>
-        <w:t xml:space="preserve"> for protein</w:t>
+        <w:t xml:space="preserve"> normali</w:t>
+      </w:r>
+      <w:r>
+        <w:rPr>
+          <w:lang w:val="en-US"/>
+        </w:rPr>
+        <w:t>z</w:t>
+      </w:r>
+      <w:r>
+        <w:rPr>
+          <w:lang w:val="en-US"/>
+        </w:rPr>
+        <w:t>e protein</w:t>
       </w:r>
       <w:r>
         <w:rPr>
@@ -1153,15 +1146,29 @@
         </w:rPr>
         <w:t xml:space="preserve"> at index </w:t>
       </w:r>
-      <w:proofErr w:type="spellStart"/>
       <w:r>
         <w:rPr>
           <w:sz w:val="28"/>
           <w:szCs w:val="28"/>
         </w:rPr>
+        <w:t>[</w:t>
+      </w:r>
+      <w:proofErr w:type="spellStart"/>
+      <w:r>
+        <w:rPr>
+          <w:sz w:val="28"/>
+          <w:szCs w:val="28"/>
+        </w:rPr>
         <w:t>i</w:t>
       </w:r>
       <w:proofErr w:type="spellEnd"/>
+      <w:r>
+        <w:rPr>
+          <w:sz w:val="28"/>
+          <w:szCs w:val="28"/>
+        </w:rPr>
+        <w:t>]</w:t>
+      </w:r>
       <w:r>
         <w:rPr>
           <w:sz w:val="28"/>
@@ -1211,6 +1218,294 @@
         </w:rPr>
       </w:pPr>
     </w:p>
+    <w:tbl>
+      <w:tblPr>
+        <w:tblStyle w:val="GridTable2"/>
+        <w:tblW w:w="0" w:type="auto"/>
+        <w:tblLook w:val="04A0" w:firstRow="1" w:lastRow="0" w:firstColumn="1" w:lastColumn="0" w:noHBand="0" w:noVBand="1"/>
+      </w:tblPr>
+      <w:tblGrid>
+        <w:gridCol w:w="2835"/>
+        <w:gridCol w:w="4678"/>
+        <w:gridCol w:w="2943"/>
+      </w:tblGrid>
+      <w:tr>
+        <w:trPr>
+          <w:cnfStyle w:val="100000000000" w:firstRow="1" w:lastRow="0" w:firstColumn="0" w:lastColumn="0" w:oddVBand="0" w:evenVBand="0" w:oddHBand="0" w:evenHBand="0" w:firstRowFirstColumn="0" w:firstRowLastColumn="0" w:lastRowFirstColumn="0" w:lastRowLastColumn="0"/>
+        </w:trPr>
+        <w:tc>
+          <w:tcPr>
+            <w:cnfStyle w:val="001000000000" w:firstRow="0" w:lastRow="0" w:firstColumn="1" w:lastColumn="0" w:oddVBand="0" w:evenVBand="0" w:oddHBand="0" w:evenHBand="0" w:firstRowFirstColumn="0" w:firstRowLastColumn="0" w:lastRowFirstColumn="0" w:lastRowLastColumn="0"/>
+            <w:tcW w:w="2835" w:type="dxa"/>
+          </w:tcPr>
+          <w:p>
+            <w:pPr>
+              <w:jc w:val="center"/>
+              <w:rPr>
+                <w:b w:val="0"/>
+                <w:bCs w:val="0"/>
+              </w:rPr>
+            </w:pPr>
+          </w:p>
+        </w:tc>
+        <w:tc>
+          <w:tcPr>
+            <w:tcW w:w="4678" w:type="dxa"/>
+          </w:tcPr>
+          <w:p>
+            <w:pPr>
+              <w:jc w:val="center"/>
+              <w:cnfStyle w:val="100000000000" w:firstRow="1" w:lastRow="0" w:firstColumn="0" w:lastColumn="0" w:oddVBand="0" w:evenVBand="0" w:oddHBand="0" w:evenHBand="0" w:firstRowFirstColumn="0" w:firstRowLastColumn="0" w:lastRowFirstColumn="0" w:lastRowLastColumn="0"/>
+              <w:rPr>
+                <w:b w:val="0"/>
+                <w:bCs w:val="0"/>
+              </w:rPr>
+            </w:pPr>
+          </w:p>
+        </w:tc>
+        <w:tc>
+          <w:tcPr>
+            <w:tcW w:w="2943" w:type="dxa"/>
+          </w:tcPr>
+          <w:p>
+            <w:pPr>
+              <w:jc w:val="center"/>
+              <w:cnfStyle w:val="100000000000" w:firstRow="1" w:lastRow="0" w:firstColumn="0" w:lastColumn="0" w:oddVBand="0" w:evenVBand="0" w:oddHBand="0" w:evenHBand="0" w:firstRowFirstColumn="0" w:firstRowLastColumn="0" w:lastRowFirstColumn="0" w:lastRowLastColumn="0"/>
+              <w:rPr>
+                <w:b w:val="0"/>
+                <w:bCs w:val="0"/>
+              </w:rPr>
+            </w:pPr>
+          </w:p>
+        </w:tc>
+      </w:tr>
+      <w:tr>
+        <w:trPr>
+          <w:cnfStyle w:val="000000100000" w:firstRow="0" w:lastRow="0" w:firstColumn="0" w:lastColumn="0" w:oddVBand="0" w:evenVBand="0" w:oddHBand="1" w:evenHBand="0" w:firstRowFirstColumn="0" w:firstRowLastColumn="0" w:lastRowFirstColumn="0" w:lastRowLastColumn="0"/>
+        </w:trPr>
+        <w:tc>
+          <w:tcPr>
+            <w:cnfStyle w:val="001000000000" w:firstRow="0" w:lastRow="0" w:firstColumn="1" w:lastColumn="0" w:oddVBand="0" w:evenVBand="0" w:oddHBand="0" w:evenHBand="0" w:firstRowFirstColumn="0" w:firstRowLastColumn="0" w:lastRowFirstColumn="0" w:lastRowLastColumn="0"/>
+            <w:tcW w:w="2835" w:type="dxa"/>
+          </w:tcPr>
+          <w:p>
+            <w:pPr>
+              <w:rPr>
+                <w:b w:val="0"/>
+                <w:bCs w:val="0"/>
+              </w:rPr>
+            </w:pPr>
+          </w:p>
+        </w:tc>
+        <w:tc>
+          <w:tcPr>
+            <w:tcW w:w="4678" w:type="dxa"/>
+          </w:tcPr>
+          <w:p>
+            <w:pPr>
+              <w:cnfStyle w:val="000000100000" w:firstRow="0" w:lastRow="0" w:firstColumn="0" w:lastColumn="0" w:oddVBand="0" w:evenVBand="0" w:oddHBand="1" w:evenHBand="0" w:firstRowFirstColumn="0" w:firstRowLastColumn="0" w:lastRowFirstColumn="0" w:lastRowLastColumn="0"/>
+            </w:pPr>
+          </w:p>
+        </w:tc>
+        <w:tc>
+          <w:tcPr>
+            <w:tcW w:w="2943" w:type="dxa"/>
+          </w:tcPr>
+          <w:p>
+            <w:pPr>
+              <w:cnfStyle w:val="000000100000" w:firstRow="0" w:lastRow="0" w:firstColumn="0" w:lastColumn="0" w:oddVBand="0" w:evenVBand="0" w:oddHBand="1" w:evenHBand="0" w:firstRowFirstColumn="0" w:firstRowLastColumn="0" w:lastRowFirstColumn="0" w:lastRowLastColumn="0"/>
+            </w:pPr>
+          </w:p>
+        </w:tc>
+      </w:tr>
+      <w:tr>
+        <w:tc>
+          <w:tcPr>
+            <w:cnfStyle w:val="001000000000" w:firstRow="0" w:lastRow="0" w:firstColumn="1" w:lastColumn="0" w:oddVBand="0" w:evenVBand="0" w:oddHBand="0" w:evenHBand="0" w:firstRowFirstColumn="0" w:firstRowLastColumn="0" w:lastRowFirstColumn="0" w:lastRowLastColumn="0"/>
+            <w:tcW w:w="2835" w:type="dxa"/>
+          </w:tcPr>
+          <w:p>
+            <w:pPr>
+              <w:rPr>
+                <w:b w:val="0"/>
+                <w:bCs w:val="0"/>
+              </w:rPr>
+            </w:pPr>
+          </w:p>
+        </w:tc>
+        <w:tc>
+          <w:tcPr>
+            <w:tcW w:w="4678" w:type="dxa"/>
+          </w:tcPr>
+          <w:p>
+            <w:pPr>
+              <w:cnfStyle w:val="000000000000" w:firstRow="0" w:lastRow="0" w:firstColumn="0" w:lastColumn="0" w:oddVBand="0" w:evenVBand="0" w:oddHBand="0" w:evenHBand="0" w:firstRowFirstColumn="0" w:firstRowLastColumn="0" w:lastRowFirstColumn="0" w:lastRowLastColumn="0"/>
+            </w:pPr>
+          </w:p>
+        </w:tc>
+        <w:tc>
+          <w:tcPr>
+            <w:tcW w:w="2943" w:type="dxa"/>
+          </w:tcPr>
+          <w:p>
+            <w:pPr>
+              <w:cnfStyle w:val="000000000000" w:firstRow="0" w:lastRow="0" w:firstColumn="0" w:lastColumn="0" w:oddVBand="0" w:evenVBand="0" w:oddHBand="0" w:evenHBand="0" w:firstRowFirstColumn="0" w:firstRowLastColumn="0" w:lastRowFirstColumn="0" w:lastRowLastColumn="0"/>
+            </w:pPr>
+          </w:p>
+        </w:tc>
+      </w:tr>
+      <w:tr>
+        <w:trPr>
+          <w:cnfStyle w:val="000000100000" w:firstRow="0" w:lastRow="0" w:firstColumn="0" w:lastColumn="0" w:oddVBand="0" w:evenVBand="0" w:oddHBand="1" w:evenHBand="0" w:firstRowFirstColumn="0" w:firstRowLastColumn="0" w:lastRowFirstColumn="0" w:lastRowLastColumn="0"/>
+        </w:trPr>
+        <w:tc>
+          <w:tcPr>
+            <w:cnfStyle w:val="001000000000" w:firstRow="0" w:lastRow="0" w:firstColumn="1" w:lastColumn="0" w:oddVBand="0" w:evenVBand="0" w:oddHBand="0" w:evenHBand="0" w:firstRowFirstColumn="0" w:firstRowLastColumn="0" w:lastRowFirstColumn="0" w:lastRowLastColumn="0"/>
+            <w:tcW w:w="2835" w:type="dxa"/>
+          </w:tcPr>
+          <w:p>
+            <w:pPr>
+              <w:rPr>
+                <w:b w:val="0"/>
+                <w:bCs w:val="0"/>
+              </w:rPr>
+            </w:pPr>
+          </w:p>
+        </w:tc>
+        <w:tc>
+          <w:tcPr>
+            <w:tcW w:w="4678" w:type="dxa"/>
+          </w:tcPr>
+          <w:p>
+            <w:pPr>
+              <w:cnfStyle w:val="000000100000" w:firstRow="0" w:lastRow="0" w:firstColumn="0" w:lastColumn="0" w:oddVBand="0" w:evenVBand="0" w:oddHBand="1" w:evenHBand="0" w:firstRowFirstColumn="0" w:firstRowLastColumn="0" w:lastRowFirstColumn="0" w:lastRowLastColumn="0"/>
+            </w:pPr>
+          </w:p>
+        </w:tc>
+        <w:tc>
+          <w:tcPr>
+            <w:tcW w:w="2943" w:type="dxa"/>
+          </w:tcPr>
+          <w:p>
+            <w:pPr>
+              <w:cnfStyle w:val="000000100000" w:firstRow="0" w:lastRow="0" w:firstColumn="0" w:lastColumn="0" w:oddVBand="0" w:evenVBand="0" w:oddHBand="1" w:evenHBand="0" w:firstRowFirstColumn="0" w:firstRowLastColumn="0" w:lastRowFirstColumn="0" w:lastRowLastColumn="0"/>
+            </w:pPr>
+          </w:p>
+        </w:tc>
+      </w:tr>
+      <w:tr>
+        <w:tc>
+          <w:tcPr>
+            <w:cnfStyle w:val="001000000000" w:firstRow="0" w:lastRow="0" w:firstColumn="1" w:lastColumn="0" w:oddVBand="0" w:evenVBand="0" w:oddHBand="0" w:evenHBand="0" w:firstRowFirstColumn="0" w:firstRowLastColumn="0" w:lastRowFirstColumn="0" w:lastRowLastColumn="0"/>
+            <w:tcW w:w="2835" w:type="dxa"/>
+          </w:tcPr>
+          <w:p>
+            <w:pPr>
+              <w:rPr>
+                <w:b w:val="0"/>
+                <w:bCs w:val="0"/>
+              </w:rPr>
+            </w:pPr>
+          </w:p>
+        </w:tc>
+        <w:tc>
+          <w:tcPr>
+            <w:tcW w:w="4678" w:type="dxa"/>
+          </w:tcPr>
+          <w:p>
+            <w:pPr>
+              <w:cnfStyle w:val="000000000000" w:firstRow="0" w:lastRow="0" w:firstColumn="0" w:lastColumn="0" w:oddVBand="0" w:evenVBand="0" w:oddHBand="0" w:evenHBand="0" w:firstRowFirstColumn="0" w:firstRowLastColumn="0" w:lastRowFirstColumn="0" w:lastRowLastColumn="0"/>
+            </w:pPr>
+          </w:p>
+        </w:tc>
+        <w:tc>
+          <w:tcPr>
+            <w:tcW w:w="2943" w:type="dxa"/>
+          </w:tcPr>
+          <w:p>
+            <w:pPr>
+              <w:cnfStyle w:val="000000000000" w:firstRow="0" w:lastRow="0" w:firstColumn="0" w:lastColumn="0" w:oddVBand="0" w:evenVBand="0" w:oddHBand="0" w:evenHBand="0" w:firstRowFirstColumn="0" w:firstRowLastColumn="0" w:lastRowFirstColumn="0" w:lastRowLastColumn="0"/>
+            </w:pPr>
+          </w:p>
+        </w:tc>
+      </w:tr>
+      <w:tr>
+        <w:trPr>
+          <w:cnfStyle w:val="000000100000" w:firstRow="0" w:lastRow="0" w:firstColumn="0" w:lastColumn="0" w:oddVBand="0" w:evenVBand="0" w:oddHBand="1" w:evenHBand="0" w:firstRowFirstColumn="0" w:firstRowLastColumn="0" w:lastRowFirstColumn="0" w:lastRowLastColumn="0"/>
+        </w:trPr>
+        <w:tc>
+          <w:tcPr>
+            <w:cnfStyle w:val="001000000000" w:firstRow="0" w:lastRow="0" w:firstColumn="1" w:lastColumn="0" w:oddVBand="0" w:evenVBand="0" w:oddHBand="0" w:evenHBand="0" w:firstRowFirstColumn="0" w:firstRowLastColumn="0" w:lastRowFirstColumn="0" w:lastRowLastColumn="0"/>
+            <w:tcW w:w="2835" w:type="dxa"/>
+          </w:tcPr>
+          <w:p>
+            <w:pPr>
+              <w:rPr>
+                <w:b w:val="0"/>
+                <w:bCs w:val="0"/>
+              </w:rPr>
+            </w:pPr>
+          </w:p>
+        </w:tc>
+        <w:tc>
+          <w:tcPr>
+            <w:tcW w:w="4678" w:type="dxa"/>
+          </w:tcPr>
+          <w:p>
+            <w:pPr>
+              <w:cnfStyle w:val="000000100000" w:firstRow="0" w:lastRow="0" w:firstColumn="0" w:lastColumn="0" w:oddVBand="0" w:evenVBand="0" w:oddHBand="1" w:evenHBand="0" w:firstRowFirstColumn="0" w:firstRowLastColumn="0" w:lastRowFirstColumn="0" w:lastRowLastColumn="0"/>
+            </w:pPr>
+          </w:p>
+        </w:tc>
+        <w:tc>
+          <w:tcPr>
+            <w:tcW w:w="2943" w:type="dxa"/>
+          </w:tcPr>
+          <w:p>
+            <w:pPr>
+              <w:cnfStyle w:val="000000100000" w:firstRow="0" w:lastRow="0" w:firstColumn="0" w:lastColumn="0" w:oddVBand="0" w:evenVBand="0" w:oddHBand="1" w:evenHBand="0" w:firstRowFirstColumn="0" w:firstRowLastColumn="0" w:lastRowFirstColumn="0" w:lastRowLastColumn="0"/>
+            </w:pPr>
+          </w:p>
+        </w:tc>
+      </w:tr>
+      <w:tr>
+        <w:tc>
+          <w:tcPr>
+            <w:cnfStyle w:val="001000000000" w:firstRow="0" w:lastRow="0" w:firstColumn="1" w:lastColumn="0" w:oddVBand="0" w:evenVBand="0" w:oddHBand="0" w:evenHBand="0" w:firstRowFirstColumn="0" w:firstRowLastColumn="0" w:lastRowFirstColumn="0" w:lastRowLastColumn="0"/>
+            <w:tcW w:w="2835" w:type="dxa"/>
+          </w:tcPr>
+          <w:p>
+            <w:pPr>
+              <w:rPr>
+                <w:b w:val="0"/>
+                <w:bCs w:val="0"/>
+              </w:rPr>
+            </w:pPr>
+          </w:p>
+        </w:tc>
+        <w:tc>
+          <w:tcPr>
+            <w:tcW w:w="4678" w:type="dxa"/>
+          </w:tcPr>
+          <w:p>
+            <w:pPr>
+              <w:cnfStyle w:val="000000000000" w:firstRow="0" w:lastRow="0" w:firstColumn="0" w:lastColumn="0" w:oddVBand="0" w:evenVBand="0" w:oddHBand="0" w:evenHBand="0" w:firstRowFirstColumn="0" w:firstRowLastColumn="0" w:lastRowFirstColumn="0" w:lastRowLastColumn="0"/>
+            </w:pPr>
+          </w:p>
+        </w:tc>
+        <w:tc>
+          <w:tcPr>
+            <w:tcW w:w="2943" w:type="dxa"/>
+          </w:tcPr>
+          <w:p>
+            <w:pPr>
+              <w:cnfStyle w:val="000000000000" w:firstRow="0" w:lastRow="0" w:firstColumn="0" w:lastColumn="0" w:oddVBand="0" w:evenVBand="0" w:oddHBand="0" w:evenHBand="0" w:firstRowFirstColumn="0" w:firstRowLastColumn="0" w:lastRowFirstColumn="0" w:lastRowLastColumn="0"/>
+            </w:pPr>
+          </w:p>
+        </w:tc>
+      </w:tr>
+    </w:tbl>
+    <w:p/>
     <w:p>
       <w:pPr>
         <w:rPr>
@@ -1221,14 +1516,50 @@
         <w:rPr>
           <w:lang w:val="en-US"/>
         </w:rPr>
-        <w:t>{Table</w:t>
-      </w:r>
-      <w:r>
-        <w:rPr>
-          <w:lang w:val="en-US"/>
-        </w:rPr>
-        <w:t>_1</w:t>
-      </w:r>
+        <w:t>{Image1}</w:t>
+      </w:r>
+    </w:p>
+    <w:p/>
+    <w:p>
+      <w:pPr>
+        <w:rPr>
+          <w:b/>
+          <w:bCs/>
+          <w:u w:val="single"/>
+          <w:lang w:val="en-US"/>
+        </w:rPr>
+      </w:pPr>
+      <w:r>
+        <w:rPr>
+          <w:b/>
+          <w:bCs/>
+          <w:u w:val="single"/>
+          <w:lang w:val="en-US"/>
+        </w:rPr>
+        <w:t>Obtained Linear Fit Equation</w:t>
+      </w:r>
+    </w:p>
+    <w:p>
+      <w:pPr>
+        <w:jc w:val="center"/>
+        <w:rPr>
+          <w:lang w:val="en-US"/>
+        </w:rPr>
+      </w:pPr>
+      <w:r>
+        <w:rPr>
+          <w:lang w:val="en-US"/>
+        </w:rPr>
+        <w:t>{</w:t>
+      </w:r>
+      <w:proofErr w:type="spellStart"/>
+      <w:r>
+        <w:rPr>
+          <w:lang w:val="en-US"/>
+        </w:rPr>
+        <w:t>Graph_Eq</w:t>
+      </w:r>
+      <w:proofErr w:type="spellEnd"/>
       <w:r>
         <w:rPr>
           <w:lang w:val="en-US"/>
@@ -1259,37 +1590,345 @@
           <w:u w:val="single"/>
           <w:lang w:val="en-US"/>
         </w:rPr>
-        <w:t>Obtained Linear Fite Equation</w:t>
+        <w:t>Calculated concentrations</w:t>
       </w:r>
     </w:p>
-    <w:p>
-      <w:pPr>
-        <w:jc w:val="center"/>
-        <w:rPr>
-          <w:lang w:val="en-US"/>
-        </w:rPr>
-      </w:pPr>
-      <w:r>
-        <w:rPr>
-          <w:lang w:val="en-US"/>
-        </w:rPr>
-        <w:t>{</w:t>
-      </w:r>
-      <w:proofErr w:type="spellStart"/>
-      <w:r>
-        <w:rPr>
-          <w:lang w:val="en-US"/>
-        </w:rPr>
-        <w:t>Graph_Eq</w:t>
-      </w:r>
-      <w:proofErr w:type="spellEnd"/>
-      <w:r>
-        <w:rPr>
-          <w:lang w:val="en-US"/>
-        </w:rPr>
-        <w:t>}</w:t>
-      </w:r>
-    </w:p>
+    <w:tbl>
+      <w:tblPr>
+        <w:tblStyle w:val="GridTable2"/>
+        <w:tblW w:w="0" w:type="auto"/>
+        <w:tblLook w:val="04A0" w:firstRow="1" w:lastRow="0" w:firstColumn="1" w:lastColumn="0" w:noHBand="0" w:noVBand="1"/>
+      </w:tblPr>
+      <w:tblGrid>
+        <w:gridCol w:w="3485"/>
+        <w:gridCol w:w="3485"/>
+        <w:gridCol w:w="3485"/>
+      </w:tblGrid>
+      <w:tr>
+        <w:trPr>
+          <w:cnfStyle w:val="100000000000" w:firstRow="1" w:lastRow="0" w:firstColumn="0" w:lastColumn="0" w:oddVBand="0" w:evenVBand="0" w:oddHBand="0" w:evenHBand="0" w:firstRowFirstColumn="0" w:firstRowLastColumn="0" w:lastRowFirstColumn="0" w:lastRowLastColumn="0"/>
+        </w:trPr>
+        <w:tc>
+          <w:tcPr>
+            <w:cnfStyle w:val="001000000000" w:firstRow="0" w:lastRow="0" w:firstColumn="1" w:lastColumn="0" w:oddVBand="0" w:evenVBand="0" w:oddHBand="0" w:evenHBand="0" w:firstRowFirstColumn="0" w:firstRowLastColumn="0" w:lastRowFirstColumn="0" w:lastRowLastColumn="0"/>
+            <w:tcW w:w="3485" w:type="dxa"/>
+          </w:tcPr>
+          <w:p>
+            <w:pPr>
+              <w:jc w:val="center"/>
+              <w:rPr>
+                <w:b w:val="0"/>
+                <w:bCs w:val="0"/>
+              </w:rPr>
+            </w:pPr>
+          </w:p>
+        </w:tc>
+        <w:tc>
+          <w:tcPr>
+            <w:tcW w:w="3485" w:type="dxa"/>
+          </w:tcPr>
+          <w:p>
+            <w:pPr>
+              <w:cnfStyle w:val="100000000000" w:firstRow="1" w:lastRow="0" w:firstColumn="0" w:lastColumn="0" w:oddVBand="0" w:evenVBand="0" w:oddHBand="0" w:evenHBand="0" w:firstRowFirstColumn="0" w:firstRowLastColumn="0" w:lastRowFirstColumn="0" w:lastRowLastColumn="0"/>
+              <w:rPr>
+                <w:b w:val="0"/>
+                <w:bCs w:val="0"/>
+              </w:rPr>
+            </w:pPr>
+          </w:p>
+        </w:tc>
+        <w:tc>
+          <w:tcPr>
+            <w:tcW w:w="3485" w:type="dxa"/>
+          </w:tcPr>
+          <w:p>
+            <w:pPr>
+              <w:cnfStyle w:val="100000000000" w:firstRow="1" w:lastRow="0" w:firstColumn="0" w:lastColumn="0" w:oddVBand="0" w:evenVBand="0" w:oddHBand="0" w:evenHBand="0" w:firstRowFirstColumn="0" w:firstRowLastColumn="0" w:lastRowFirstColumn="0" w:lastRowLastColumn="0"/>
+              <w:rPr>
+                <w:b w:val="0"/>
+                <w:bCs w:val="0"/>
+              </w:rPr>
+            </w:pPr>
+          </w:p>
+        </w:tc>
+      </w:tr>
+      <w:tr>
+        <w:trPr>
+          <w:cnfStyle w:val="000000100000" w:firstRow="0" w:lastRow="0" w:firstColumn="0" w:lastColumn="0" w:oddVBand="0" w:evenVBand="0" w:oddHBand="1" w:evenHBand="0" w:firstRowFirstColumn="0" w:firstRowLastColumn="0" w:lastRowFirstColumn="0" w:lastRowLastColumn="0"/>
+        </w:trPr>
+        <w:tc>
+          <w:tcPr>
+            <w:cnfStyle w:val="001000000000" w:firstRow="0" w:lastRow="0" w:firstColumn="1" w:lastColumn="0" w:oddVBand="0" w:evenVBand="0" w:oddHBand="0" w:evenHBand="0" w:firstRowFirstColumn="0" w:firstRowLastColumn="0" w:lastRowFirstColumn="0" w:lastRowLastColumn="0"/>
+            <w:tcW w:w="3485" w:type="dxa"/>
+          </w:tcPr>
+          <w:p/>
+        </w:tc>
+        <w:tc>
+          <w:tcPr>
+            <w:tcW w:w="3485" w:type="dxa"/>
+          </w:tcPr>
+          <w:p>
+            <w:pPr>
+              <w:cnfStyle w:val="000000100000" w:firstRow="0" w:lastRow="0" w:firstColumn="0" w:lastColumn="0" w:oddVBand="0" w:evenVBand="0" w:oddHBand="1" w:evenHBand="0" w:firstRowFirstColumn="0" w:firstRowLastColumn="0" w:lastRowFirstColumn="0" w:lastRowLastColumn="0"/>
+            </w:pPr>
+          </w:p>
+        </w:tc>
+        <w:tc>
+          <w:tcPr>
+            <w:tcW w:w="3485" w:type="dxa"/>
+          </w:tcPr>
+          <w:p>
+            <w:pPr>
+              <w:cnfStyle w:val="000000100000" w:firstRow="0" w:lastRow="0" w:firstColumn="0" w:lastColumn="0" w:oddVBand="0" w:evenVBand="0" w:oddHBand="1" w:evenHBand="0" w:firstRowFirstColumn="0" w:firstRowLastColumn="0" w:lastRowFirstColumn="0" w:lastRowLastColumn="0"/>
+            </w:pPr>
+          </w:p>
+        </w:tc>
+      </w:tr>
+      <w:tr>
+        <w:tc>
+          <w:tcPr>
+            <w:cnfStyle w:val="001000000000" w:firstRow="0" w:lastRow="0" w:firstColumn="1" w:lastColumn="0" w:oddVBand="0" w:evenVBand="0" w:oddHBand="0" w:evenHBand="0" w:firstRowFirstColumn="0" w:firstRowLastColumn="0" w:lastRowFirstColumn="0" w:lastRowLastColumn="0"/>
+            <w:tcW w:w="3485" w:type="dxa"/>
+          </w:tcPr>
+          <w:p/>
+        </w:tc>
+        <w:tc>
+          <w:tcPr>
+            <w:tcW w:w="3485" w:type="dxa"/>
+          </w:tcPr>
+          <w:p>
+            <w:pPr>
+              <w:cnfStyle w:val="000000000000" w:firstRow="0" w:lastRow="0" w:firstColumn="0" w:lastColumn="0" w:oddVBand="0" w:evenVBand="0" w:oddHBand="0" w:evenHBand="0" w:firstRowFirstColumn="0" w:firstRowLastColumn="0" w:lastRowFirstColumn="0" w:lastRowLastColumn="0"/>
+            </w:pPr>
+          </w:p>
+        </w:tc>
+        <w:tc>
+          <w:tcPr>
+            <w:tcW w:w="3485" w:type="dxa"/>
+          </w:tcPr>
+          <w:p>
+            <w:pPr>
+              <w:cnfStyle w:val="000000000000" w:firstRow="0" w:lastRow="0" w:firstColumn="0" w:lastColumn="0" w:oddVBand="0" w:evenVBand="0" w:oddHBand="0" w:evenHBand="0" w:firstRowFirstColumn="0" w:firstRowLastColumn="0" w:lastRowFirstColumn="0" w:lastRowLastColumn="0"/>
+            </w:pPr>
+          </w:p>
+        </w:tc>
+      </w:tr>
+      <w:tr>
+        <w:trPr>
+          <w:cnfStyle w:val="000000100000" w:firstRow="0" w:lastRow="0" w:firstColumn="0" w:lastColumn="0" w:oddVBand="0" w:evenVBand="0" w:oddHBand="1" w:evenHBand="0" w:firstRowFirstColumn="0" w:firstRowLastColumn="0" w:lastRowFirstColumn="0" w:lastRowLastColumn="0"/>
+        </w:trPr>
+        <w:tc>
+          <w:tcPr>
+            <w:cnfStyle w:val="001000000000" w:firstRow="0" w:lastRow="0" w:firstColumn="1" w:lastColumn="0" w:oddVBand="0" w:evenVBand="0" w:oddHBand="0" w:evenHBand="0" w:firstRowFirstColumn="0" w:firstRowLastColumn="0" w:lastRowFirstColumn="0" w:lastRowLastColumn="0"/>
+            <w:tcW w:w="3485" w:type="dxa"/>
+          </w:tcPr>
+          <w:p/>
+        </w:tc>
+        <w:tc>
+          <w:tcPr>
+            <w:tcW w:w="3485" w:type="dxa"/>
+          </w:tcPr>
+          <w:p>
+            <w:pPr>
+              <w:cnfStyle w:val="000000100000" w:firstRow="0" w:lastRow="0" w:firstColumn="0" w:lastColumn="0" w:oddVBand="0" w:evenVBand="0" w:oddHBand="1" w:evenHBand="0" w:firstRowFirstColumn="0" w:firstRowLastColumn="0" w:lastRowFirstColumn="0" w:lastRowLastColumn="0"/>
+            </w:pPr>
+          </w:p>
+        </w:tc>
+        <w:tc>
+          <w:tcPr>
+            <w:tcW w:w="3485" w:type="dxa"/>
+          </w:tcPr>
+          <w:p>
+            <w:pPr>
+              <w:cnfStyle w:val="000000100000" w:firstRow="0" w:lastRow="0" w:firstColumn="0" w:lastColumn="0" w:oddVBand="0" w:evenVBand="0" w:oddHBand="1" w:evenHBand="0" w:firstRowFirstColumn="0" w:firstRowLastColumn="0" w:lastRowFirstColumn="0" w:lastRowLastColumn="0"/>
+            </w:pPr>
+          </w:p>
+        </w:tc>
+      </w:tr>
+      <w:tr>
+        <w:tc>
+          <w:tcPr>
+            <w:cnfStyle w:val="001000000000" w:firstRow="0" w:lastRow="0" w:firstColumn="1" w:lastColumn="0" w:oddVBand="0" w:evenVBand="0" w:oddHBand="0" w:evenHBand="0" w:firstRowFirstColumn="0" w:firstRowLastColumn="0" w:lastRowFirstColumn="0" w:lastRowLastColumn="0"/>
+            <w:tcW w:w="3485" w:type="dxa"/>
+          </w:tcPr>
+          <w:p/>
+        </w:tc>
+        <w:tc>
+          <w:tcPr>
+            <w:tcW w:w="3485" w:type="dxa"/>
+          </w:tcPr>
+          <w:p>
+            <w:pPr>
+              <w:cnfStyle w:val="000000000000" w:firstRow="0" w:lastRow="0" w:firstColumn="0" w:lastColumn="0" w:oddVBand="0" w:evenVBand="0" w:oddHBand="0" w:evenHBand="0" w:firstRowFirstColumn="0" w:firstRowLastColumn="0" w:lastRowFirstColumn="0" w:lastRowLastColumn="0"/>
+            </w:pPr>
+          </w:p>
+        </w:tc>
+        <w:tc>
+          <w:tcPr>
+            <w:tcW w:w="3485" w:type="dxa"/>
+          </w:tcPr>
+          <w:p>
+            <w:pPr>
+              <w:cnfStyle w:val="000000000000" w:firstRow="0" w:lastRow="0" w:firstColumn="0" w:lastColumn="0" w:oddVBand="0" w:evenVBand="0" w:oddHBand="0" w:evenHBand="0" w:firstRowFirstColumn="0" w:firstRowLastColumn="0" w:lastRowFirstColumn="0" w:lastRowLastColumn="0"/>
+            </w:pPr>
+          </w:p>
+        </w:tc>
+      </w:tr>
+      <w:tr>
+        <w:trPr>
+          <w:cnfStyle w:val="000000100000" w:firstRow="0" w:lastRow="0" w:firstColumn="0" w:lastColumn="0" w:oddVBand="0" w:evenVBand="0" w:oddHBand="1" w:evenHBand="0" w:firstRowFirstColumn="0" w:firstRowLastColumn="0" w:lastRowFirstColumn="0" w:lastRowLastColumn="0"/>
+        </w:trPr>
+        <w:tc>
+          <w:tcPr>
+            <w:cnfStyle w:val="001000000000" w:firstRow="0" w:lastRow="0" w:firstColumn="1" w:lastColumn="0" w:oddVBand="0" w:evenVBand="0" w:oddHBand="0" w:evenHBand="0" w:firstRowFirstColumn="0" w:firstRowLastColumn="0" w:lastRowFirstColumn="0" w:lastRowLastColumn="0"/>
+            <w:tcW w:w="3485" w:type="dxa"/>
+          </w:tcPr>
+          <w:p/>
+        </w:tc>
+        <w:tc>
+          <w:tcPr>
+            <w:tcW w:w="3485" w:type="dxa"/>
+          </w:tcPr>
+          <w:p>
+            <w:pPr>
+              <w:cnfStyle w:val="000000100000" w:firstRow="0" w:lastRow="0" w:firstColumn="0" w:lastColumn="0" w:oddVBand="0" w:evenVBand="0" w:oddHBand="1" w:evenHBand="0" w:firstRowFirstColumn="0" w:firstRowLastColumn="0" w:lastRowFirstColumn="0" w:lastRowLastColumn="0"/>
+            </w:pPr>
+          </w:p>
+        </w:tc>
+        <w:tc>
+          <w:tcPr>
+            <w:tcW w:w="3485" w:type="dxa"/>
+          </w:tcPr>
+          <w:p>
+            <w:pPr>
+              <w:cnfStyle w:val="000000100000" w:firstRow="0" w:lastRow="0" w:firstColumn="0" w:lastColumn="0" w:oddVBand="0" w:evenVBand="0" w:oddHBand="1" w:evenHBand="0" w:firstRowFirstColumn="0" w:firstRowLastColumn="0" w:lastRowFirstColumn="0" w:lastRowLastColumn="0"/>
+            </w:pPr>
+          </w:p>
+        </w:tc>
+      </w:tr>
+      <w:tr>
+        <w:tc>
+          <w:tcPr>
+            <w:cnfStyle w:val="001000000000" w:firstRow="0" w:lastRow="0" w:firstColumn="1" w:lastColumn="0" w:oddVBand="0" w:evenVBand="0" w:oddHBand="0" w:evenHBand="0" w:firstRowFirstColumn="0" w:firstRowLastColumn="0" w:lastRowFirstColumn="0" w:lastRowLastColumn="0"/>
+            <w:tcW w:w="3485" w:type="dxa"/>
+          </w:tcPr>
+          <w:p/>
+        </w:tc>
+        <w:tc>
+          <w:tcPr>
+            <w:tcW w:w="3485" w:type="dxa"/>
+          </w:tcPr>
+          <w:p>
+            <w:pPr>
+              <w:cnfStyle w:val="000000000000" w:firstRow="0" w:lastRow="0" w:firstColumn="0" w:lastColumn="0" w:oddVBand="0" w:evenVBand="0" w:oddHBand="0" w:evenHBand="0" w:firstRowFirstColumn="0" w:firstRowLastColumn="0" w:lastRowFirstColumn="0" w:lastRowLastColumn="0"/>
+            </w:pPr>
+          </w:p>
+        </w:tc>
+        <w:tc>
+          <w:tcPr>
+            <w:tcW w:w="3485" w:type="dxa"/>
+          </w:tcPr>
+          <w:p>
+            <w:pPr>
+              <w:cnfStyle w:val="000000000000" w:firstRow="0" w:lastRow="0" w:firstColumn="0" w:lastColumn="0" w:oddVBand="0" w:evenVBand="0" w:oddHBand="0" w:evenHBand="0" w:firstRowFirstColumn="0" w:firstRowLastColumn="0" w:lastRowFirstColumn="0" w:lastRowLastColumn="0"/>
+            </w:pPr>
+          </w:p>
+        </w:tc>
+      </w:tr>
+      <w:tr>
+        <w:trPr>
+          <w:cnfStyle w:val="000000100000" w:firstRow="0" w:lastRow="0" w:firstColumn="0" w:lastColumn="0" w:oddVBand="0" w:evenVBand="0" w:oddHBand="1" w:evenHBand="0" w:firstRowFirstColumn="0" w:firstRowLastColumn="0" w:lastRowFirstColumn="0" w:lastRowLastColumn="0"/>
+        </w:trPr>
+        <w:tc>
+          <w:tcPr>
+            <w:cnfStyle w:val="001000000000" w:firstRow="0" w:lastRow="0" w:firstColumn="1" w:lastColumn="0" w:oddVBand="0" w:evenVBand="0" w:oddHBand="0" w:evenHBand="0" w:firstRowFirstColumn="0" w:firstRowLastColumn="0" w:lastRowFirstColumn="0" w:lastRowLastColumn="0"/>
+            <w:tcW w:w="3485" w:type="dxa"/>
+          </w:tcPr>
+          <w:p/>
+        </w:tc>
+        <w:tc>
+          <w:tcPr>
+            <w:tcW w:w="3485" w:type="dxa"/>
+          </w:tcPr>
+          <w:p>
+            <w:pPr>
+              <w:cnfStyle w:val="000000100000" w:firstRow="0" w:lastRow="0" w:firstColumn="0" w:lastColumn="0" w:oddVBand="0" w:evenVBand="0" w:oddHBand="1" w:evenHBand="0" w:firstRowFirstColumn="0" w:firstRowLastColumn="0" w:lastRowFirstColumn="0" w:lastRowLastColumn="0"/>
+            </w:pPr>
+          </w:p>
+        </w:tc>
+        <w:tc>
+          <w:tcPr>
+            <w:tcW w:w="3485" w:type="dxa"/>
+          </w:tcPr>
+          <w:p>
+            <w:pPr>
+              <w:cnfStyle w:val="000000100000" w:firstRow="0" w:lastRow="0" w:firstColumn="0" w:lastColumn="0" w:oddVBand="0" w:evenVBand="0" w:oddHBand="1" w:evenHBand="0" w:firstRowFirstColumn="0" w:firstRowLastColumn="0" w:lastRowFirstColumn="0" w:lastRowLastColumn="0"/>
+            </w:pPr>
+          </w:p>
+        </w:tc>
+      </w:tr>
+      <w:tr>
+        <w:tc>
+          <w:tcPr>
+            <w:cnfStyle w:val="001000000000" w:firstRow="0" w:lastRow="0" w:firstColumn="1" w:lastColumn="0" w:oddVBand="0" w:evenVBand="0" w:oddHBand="0" w:evenHBand="0" w:firstRowFirstColumn="0" w:firstRowLastColumn="0" w:lastRowFirstColumn="0" w:lastRowLastColumn="0"/>
+            <w:tcW w:w="3485" w:type="dxa"/>
+          </w:tcPr>
+          <w:p/>
+        </w:tc>
+        <w:tc>
+          <w:tcPr>
+            <w:tcW w:w="3485" w:type="dxa"/>
+          </w:tcPr>
+          <w:p>
+            <w:pPr>
+              <w:cnfStyle w:val="000000000000" w:firstRow="0" w:lastRow="0" w:firstColumn="0" w:lastColumn="0" w:oddVBand="0" w:evenVBand="0" w:oddHBand="0" w:evenHBand="0" w:firstRowFirstColumn="0" w:firstRowLastColumn="0" w:lastRowFirstColumn="0" w:lastRowLastColumn="0"/>
+            </w:pPr>
+          </w:p>
+        </w:tc>
+        <w:tc>
+          <w:tcPr>
+            <w:tcW w:w="3485" w:type="dxa"/>
+          </w:tcPr>
+          <w:p>
+            <w:pPr>
+              <w:cnfStyle w:val="000000000000" w:firstRow="0" w:lastRow="0" w:firstColumn="0" w:lastColumn="0" w:oddVBand="0" w:evenVBand="0" w:oddHBand="0" w:evenHBand="0" w:firstRowFirstColumn="0" w:firstRowLastColumn="0" w:lastRowFirstColumn="0" w:lastRowLastColumn="0"/>
+            </w:pPr>
+          </w:p>
+        </w:tc>
+      </w:tr>
+      <w:tr>
+        <w:trPr>
+          <w:cnfStyle w:val="000000100000" w:firstRow="0" w:lastRow="0" w:firstColumn="0" w:lastColumn="0" w:oddVBand="0" w:evenVBand="0" w:oddHBand="1" w:evenHBand="0" w:firstRowFirstColumn="0" w:firstRowLastColumn="0" w:lastRowFirstColumn="0" w:lastRowLastColumn="0"/>
+        </w:trPr>
+        <w:tc>
+          <w:tcPr>
+            <w:cnfStyle w:val="001000000000" w:firstRow="0" w:lastRow="0" w:firstColumn="1" w:lastColumn="0" w:oddVBand="0" w:evenVBand="0" w:oddHBand="0" w:evenHBand="0" w:firstRowFirstColumn="0" w:firstRowLastColumn="0" w:lastRowFirstColumn="0" w:lastRowLastColumn="0"/>
+            <w:tcW w:w="3485" w:type="dxa"/>
+          </w:tcPr>
+          <w:p/>
+        </w:tc>
+        <w:tc>
+          <w:tcPr>
+            <w:tcW w:w="3485" w:type="dxa"/>
+          </w:tcPr>
+          <w:p>
+            <w:pPr>
+              <w:cnfStyle w:val="000000100000" w:firstRow="0" w:lastRow="0" w:firstColumn="0" w:lastColumn="0" w:oddVBand="0" w:evenVBand="0" w:oddHBand="1" w:evenHBand="0" w:firstRowFirstColumn="0" w:firstRowLastColumn="0" w:lastRowFirstColumn="0" w:lastRowLastColumn="0"/>
+            </w:pPr>
+          </w:p>
+        </w:tc>
+        <w:tc>
+          <w:tcPr>
+            <w:tcW w:w="3485" w:type="dxa"/>
+          </w:tcPr>
+          <w:p>
+            <w:pPr>
+              <w:cnfStyle w:val="000000100000" w:firstRow="0" w:lastRow="0" w:firstColumn="0" w:lastColumn="0" w:oddVBand="0" w:evenVBand="0" w:oddHBand="1" w:evenHBand="0" w:firstRowFirstColumn="0" w:firstRowLastColumn="0" w:lastRowFirstColumn="0" w:lastRowLastColumn="0"/>
+            </w:pPr>
+          </w:p>
+        </w:tc>
+      </w:tr>
+    </w:tbl>
     <w:p>
       <w:pPr>
         <w:rPr>
@@ -1307,47 +1946,7 @@
         <w:rPr>
           <w:lang w:val="en-US"/>
         </w:rPr>
-        <w:t>{Image_1}</w:t>
-      </w:r>
-    </w:p>
-    <w:p>
-      <w:pPr>
-        <w:rPr>
-          <w:lang w:val="en-US"/>
-        </w:rPr>
-      </w:pPr>
-    </w:p>
-    <w:p>
-      <w:pPr>
-        <w:rPr>
-          <w:lang w:val="en-US"/>
-        </w:rPr>
-      </w:pPr>
-      <w:r>
-        <w:rPr>
-          <w:lang w:val="en-US"/>
-        </w:rPr>
-        <w:t>{Table_2}</w:t>
-      </w:r>
-    </w:p>
-    <w:p>
-      <w:pPr>
-        <w:rPr>
-          <w:lang w:val="en-US"/>
-        </w:rPr>
-      </w:pPr>
-    </w:p>
-    <w:p>
-      <w:pPr>
-        <w:rPr>
-          <w:lang w:val="en-US"/>
-        </w:rPr>
-      </w:pPr>
-      <w:r>
-        <w:rPr>
-          <w:lang w:val="en-US"/>
-        </w:rPr>
-        <w:t>{Image_2}</w:t>
+        <w:t>{Image2}</w:t>
       </w:r>
     </w:p>
     <w:sectPr>
@@ -2452,6 +3051,94 @@
       <w:color w:val="666666"/>
     </w:rPr>
   </w:style>
+  <w:style w:type="table" w:styleId="TableGridLight">
+    <w:name w:val="Grid Table Light"/>
+    <w:basedOn w:val="TableNormal"/>
+    <w:uiPriority w:val="40"/>
+    <w:rsid w:val="00C77FDF"/>
+    <w:tblPr>
+      <w:tblBorders>
+        <w:top w:val="single" w:sz="4" w:space="0" w:color="BFBFBF" w:themeColor="background1" w:themeShade="BF"/>
+        <w:left w:val="single" w:sz="4" w:space="0" w:color="BFBFBF" w:themeColor="background1" w:themeShade="BF"/>
+        <w:bottom w:val="single" w:sz="4" w:space="0" w:color="BFBFBF" w:themeColor="background1" w:themeShade="BF"/>
+        <w:right w:val="single" w:sz="4" w:space="0" w:color="BFBFBF" w:themeColor="background1" w:themeShade="BF"/>
+        <w:insideH w:val="single" w:sz="4" w:space="0" w:color="BFBFBF" w:themeColor="background1" w:themeShade="BF"/>
+        <w:insideV w:val="single" w:sz="4" w:space="0" w:color="BFBFBF" w:themeColor="background1" w:themeShade="BF"/>
+      </w:tblBorders>
+    </w:tblPr>
+  </w:style>
+  <w:style w:type="table" w:styleId="GridTable2">
+    <w:name w:val="Grid Table 2"/>
+    <w:basedOn w:val="TableNormal"/>
+    <w:uiPriority w:val="47"/>
+    <w:rsid w:val="00C77FDF"/>
+    <w:tblPr>
+      <w:tblStyleRowBandSize w:val="1"/>
+      <w:tblStyleColBandSize w:val="1"/>
+      <w:tblBorders>
+        <w:top w:val="single" w:sz="2" w:space="0" w:color="666666" w:themeColor="text1" w:themeTint="99"/>
+        <w:bottom w:val="single" w:sz="2" w:space="0" w:color="666666" w:themeColor="text1" w:themeTint="99"/>
+        <w:insideH w:val="single" w:sz="2" w:space="0" w:color="666666" w:themeColor="text1" w:themeTint="99"/>
+        <w:insideV w:val="single" w:sz="2" w:space="0" w:color="666666" w:themeColor="text1" w:themeTint="99"/>
+      </w:tblBorders>
+    </w:tblPr>
+    <w:tblStylePr w:type="firstRow">
+      <w:rPr>
+        <w:b/>
+        <w:bCs/>
+      </w:rPr>
+      <w:tblPr/>
+      <w:tcPr>
+        <w:tcBorders>
+          <w:top w:val="nil"/>
+          <w:bottom w:val="single" w:sz="12" w:space="0" w:color="666666" w:themeColor="text1" w:themeTint="99"/>
+          <w:insideH w:val="nil"/>
+          <w:insideV w:val="nil"/>
+        </w:tcBorders>
+        <w:shd w:val="clear" w:color="auto" w:fill="FFFFFF" w:themeFill="background1"/>
+      </w:tcPr>
+    </w:tblStylePr>
+    <w:tblStylePr w:type="lastRow">
+      <w:rPr>
+        <w:b/>
+        <w:bCs/>
+      </w:rPr>
+      <w:tblPr/>
+      <w:tcPr>
+        <w:tcBorders>
+          <w:top w:val="double" w:sz="2" w:space="0" w:color="666666" w:themeColor="text1" w:themeTint="99"/>
+          <w:bottom w:val="nil"/>
+          <w:insideH w:val="nil"/>
+          <w:insideV w:val="nil"/>
+        </w:tcBorders>
+        <w:shd w:val="clear" w:color="auto" w:fill="FFFFFF" w:themeFill="background1"/>
+      </w:tcPr>
+    </w:tblStylePr>
+    <w:tblStylePr w:type="firstCol">
+      <w:rPr>
+        <w:b/>
+        <w:bCs/>
+      </w:rPr>
+    </w:tblStylePr>
+    <w:tblStylePr w:type="lastCol">
+      <w:rPr>
+        <w:b/>
+        <w:bCs/>
+      </w:rPr>
+    </w:tblStylePr>
+    <w:tblStylePr w:type="band1Vert">
+      <w:tblPr/>
+      <w:tcPr>
+        <w:shd w:val="clear" w:color="auto" w:fill="CCCCCC" w:themeFill="text1" w:themeFillTint="33"/>
+      </w:tcPr>
+    </w:tblStylePr>
+    <w:tblStylePr w:type="band1Horz">
+      <w:tblPr/>
+      <w:tcPr>
+        <w:shd w:val="clear" w:color="auto" w:fill="CCCCCC" w:themeFill="text1" w:themeFillTint="33"/>
+      </w:tcPr>
+    </w:tblStylePr>
+  </w:style>
 </w:styles>
 </file>
 

</xml_diff>